<commit_message>
tiny modification for README.docx
</commit_message>
<xml_diff>
--- a/README.docx
+++ b/README.docx
@@ -46,14 +46,14 @@
           <w:sz w:val="22"/>
           <w:szCs w:val="22"/>
         </w:rPr>
-        <w:t>Here</w:t>
-      </w:r>
-      <w:r>
-        <w:rPr>
-          <w:sz w:val="22"/>
-          <w:szCs w:val="22"/>
-        </w:rPr>
-        <w:t xml:space="preserve"> we’re going to explain everything about our c++ neural network.  </w:t>
+        <w:t xml:space="preserve">In this program we’re going to </w:t>
+      </w:r>
+      <w:r>
+        <w:rPr>
+          <w:sz w:val="22"/>
+          <w:szCs w:val="22"/>
+        </w:rPr>
+        <w:t>design and create</w:t>
       </w:r>
       <w:r>
         <w:rPr>
@@ -61,6 +61,69 @@
           <w:szCs w:val="22"/>
         </w:rPr>
         <w:t xml:space="preserve"> </w:t>
+      </w:r>
+      <w:r>
+        <w:rPr>
+          <w:sz w:val="22"/>
+          <w:szCs w:val="22"/>
+        </w:rPr>
+        <w:t>from scratch</w:t>
+      </w:r>
+      <w:r>
+        <w:rPr>
+          <w:sz w:val="22"/>
+          <w:szCs w:val="22"/>
+        </w:rPr>
+        <w:t xml:space="preserve"> </w:t>
+      </w:r>
+      <w:r>
+        <w:rPr>
+          <w:sz w:val="22"/>
+          <w:szCs w:val="22"/>
+        </w:rPr>
+        <w:t>a</w:t>
+      </w:r>
+      <w:r>
+        <w:rPr>
+          <w:sz w:val="22"/>
+          <w:szCs w:val="22"/>
+        </w:rPr>
+        <w:t>n artificial</w:t>
+      </w:r>
+      <w:r>
+        <w:rPr>
+          <w:sz w:val="22"/>
+          <w:szCs w:val="22"/>
+        </w:rPr>
+        <w:t xml:space="preserve"> neural network ANN with c++. Our net infrastructure designed by a topology given by the user. </w:t>
+      </w:r>
+      <w:r>
+        <w:rPr>
+          <w:sz w:val="22"/>
+          <w:szCs w:val="22"/>
+        </w:rPr>
+        <w:t xml:space="preserve">The outer layers are </w:t>
+      </w:r>
+      <w:r>
+        <w:rPr>
+          <w:sz w:val="22"/>
+          <w:szCs w:val="22"/>
+        </w:rPr>
+        <w:t xml:space="preserve">of course </w:t>
+      </w:r>
+      <w:r>
+        <w:rPr>
+          <w:sz w:val="22"/>
+          <w:szCs w:val="22"/>
+        </w:rPr>
+        <w:t xml:space="preserve">with respect to the data. </w:t>
+      </w:r>
+      <w:r>
+        <w:rPr>
+          <w:sz w:val="22"/>
+          <w:szCs w:val="22"/>
+        </w:rPr>
+        <w:t xml:space="preserve">In this document we would like to explain everything about our program.  </w:t>
       </w:r>
     </w:p>
     <w:sectPr>

</xml_diff>